<commit_message>
Aggiunta parte sui requisiti esterni
Mancano solo le scermate della UI
</commit_message>
<xml_diff>
--- a/RASD.docx
+++ b/RASD.docx
@@ -1,6 +1,6 @@
 
 <file path=word/document.xml><?xml version="1.0" encoding="utf-8"?>
-<w:document xmlns:wpc="http://schemas.microsoft.com/office/word/2010/wordprocessingCanvas" xmlns:cx="http://schemas.microsoft.com/office/drawing/2014/chartex" xmlns:cx1="http://schemas.microsoft.com/office/drawing/2015/9/8/chartex" xmlns:cx2="http://schemas.microsoft.com/office/drawing/2015/10/21/chartex" xmlns:mc="http://schemas.openxmlformats.org/markup-compatibility/2006" xmlns:o="urn:schemas-microsoft-com:office:office" xmlns:r="http://schemas.openxmlformats.org/officeDocument/2006/relationships" xmlns:m="http://schemas.openxmlformats.org/officeDocument/2006/math" xmlns:v="urn:schemas-microsoft-com:vml" xmlns:wp14="http://schemas.microsoft.com/office/word/2010/wordprocessingDrawing" xmlns:wp="http://schemas.openxmlformats.org/drawingml/2006/wordprocessingDrawing" xmlns:w10="urn:schemas-microsoft-com:office:word" xmlns:w="http://schemas.openxmlformats.org/wordprocessingml/2006/main" xmlns:w14="http://schemas.microsoft.com/office/word/2010/wordml" xmlns:w15="http://schemas.microsoft.com/office/word/2012/wordml" xmlns:w16se="http://schemas.microsoft.com/office/word/2015/wordml/symex" xmlns:wpg="http://schemas.microsoft.com/office/word/2010/wordprocessingGroup" xmlns:wpi="http://schemas.microsoft.com/office/word/2010/wordprocessingInk" xmlns:wne="http://schemas.microsoft.com/office/word/2006/wordml" xmlns:wps="http://schemas.microsoft.com/office/word/2010/wordprocessingShape" mc:Ignorable="w14 w15 w16se wp14">
+<w:document xmlns:wpc="http://schemas.microsoft.com/office/word/2010/wordprocessingCanvas" xmlns:cx="http://schemas.microsoft.com/office/drawing/2014/chartex" xmlns:cx1="http://schemas.microsoft.com/office/drawing/2015/9/8/chartex" xmlns:cx2="http://schemas.microsoft.com/office/drawing/2015/10/21/chartex" xmlns:cx3="http://schemas.microsoft.com/office/drawing/2016/5/9/chartex" xmlns:cx4="http://schemas.microsoft.com/office/drawing/2016/5/10/chartex" xmlns:cx5="http://schemas.microsoft.com/office/drawing/2016/5/11/chartex" xmlns:mc="http://schemas.openxmlformats.org/markup-compatibility/2006" xmlns:o="urn:schemas-microsoft-com:office:office" xmlns:r="http://schemas.openxmlformats.org/officeDocument/2006/relationships" xmlns:m="http://schemas.openxmlformats.org/officeDocument/2006/math" xmlns:v="urn:schemas-microsoft-com:vml" xmlns:wp14="http://schemas.microsoft.com/office/word/2010/wordprocessingDrawing" xmlns:wp="http://schemas.openxmlformats.org/drawingml/2006/wordprocessingDrawing" xmlns:w10="urn:schemas-microsoft-com:office:word" xmlns:w="http://schemas.openxmlformats.org/wordprocessingml/2006/main" xmlns:w14="http://schemas.microsoft.com/office/word/2010/wordml" xmlns:w15="http://schemas.microsoft.com/office/word/2012/wordml" xmlns:w16se="http://schemas.microsoft.com/office/word/2015/wordml/symex" xmlns:wpg="http://schemas.microsoft.com/office/word/2010/wordprocessingGroup" xmlns:wpi="http://schemas.microsoft.com/office/word/2010/wordprocessingInk" xmlns:wne="http://schemas.microsoft.com/office/word/2006/wordml" xmlns:wps="http://schemas.microsoft.com/office/word/2010/wordprocessingShape" mc:Ignorable="w14 w15 w16se wp14">
   <w:body>
     <w:p>
       <w:pPr>
@@ -97,7 +97,16 @@
         </w:rPr>
         <w:t>Cattaneo Davide</w:t>
       </w:r>
-      <w:proofErr w:type="gramStart"/>
+      <w:r>
+        <w:rPr>
+          <w:rFonts w:ascii="Courier New" w:hAnsi="Courier New" w:cs="Courier New"/>
+          <w:sz w:val="28"/>
+          <w:szCs w:val="28"/>
+          <w:lang w:val="en-US"/>
+        </w:rPr>
+        <w:tab/>
+        <w:t xml:space="preserve">  Frontino Francesco</w:t>
+      </w:r>
       <w:r>
         <w:rPr>
           <w:rFonts w:ascii="Courier New" w:hAnsi="Courier New" w:cs="Courier New"/>
@@ -108,65 +117,14 @@
         <w:tab/>
         <w:t xml:space="preserve">  </w:t>
       </w:r>
-      <w:proofErr w:type="spellStart"/>
-      <w:r>
-        <w:rPr>
-          <w:rFonts w:ascii="Courier New" w:hAnsi="Courier New" w:cs="Courier New"/>
-          <w:sz w:val="28"/>
-          <w:szCs w:val="28"/>
-          <w:lang w:val="en-US"/>
-        </w:rPr>
-        <w:t>Frontino</w:t>
-      </w:r>
-      <w:proofErr w:type="spellEnd"/>
-      <w:proofErr w:type="gramEnd"/>
-      <w:r>
-        <w:rPr>
-          <w:rFonts w:ascii="Courier New" w:hAnsi="Courier New" w:cs="Courier New"/>
-          <w:sz w:val="28"/>
-          <w:szCs w:val="28"/>
-          <w:lang w:val="en-US"/>
-        </w:rPr>
-        <w:t xml:space="preserve"> Francesco</w:t>
-      </w:r>
-      <w:r>
-        <w:rPr>
-          <w:rFonts w:ascii="Courier New" w:hAnsi="Courier New" w:cs="Courier New"/>
-          <w:sz w:val="28"/>
-          <w:szCs w:val="28"/>
-          <w:lang w:val="en-US"/>
-        </w:rPr>
-        <w:tab/>
-        <w:t xml:space="preserve">  </w:t>
-      </w:r>
-      <w:r>
-        <w:rPr>
-          <w:rFonts w:ascii="Courier New" w:hAnsi="Courier New" w:cs="Courier New"/>
-          <w:sz w:val="28"/>
-          <w:szCs w:val="28"/>
-          <w:lang w:val="en-US"/>
-        </w:rPr>
-        <w:t xml:space="preserve">El </w:t>
-      </w:r>
-      <w:proofErr w:type="spellStart"/>
-      <w:r>
-        <w:rPr>
-          <w:rFonts w:ascii="Courier New" w:hAnsi="Courier New" w:cs="Courier New"/>
-          <w:sz w:val="28"/>
-          <w:szCs w:val="28"/>
-          <w:lang w:val="en-US"/>
-        </w:rPr>
-        <w:t>Hariry</w:t>
-      </w:r>
-      <w:proofErr w:type="spellEnd"/>
-      <w:r>
-        <w:rPr>
-          <w:rFonts w:ascii="Courier New" w:hAnsi="Courier New" w:cs="Courier New"/>
-          <w:sz w:val="28"/>
-          <w:szCs w:val="28"/>
-          <w:lang w:val="en-US"/>
-        </w:rPr>
-        <w:t xml:space="preserve"> Matteo</w:t>
+      <w:r>
+        <w:rPr>
+          <w:rFonts w:ascii="Courier New" w:hAnsi="Courier New" w:cs="Courier New"/>
+          <w:sz w:val="28"/>
+          <w:szCs w:val="28"/>
+          <w:lang w:val="en-US"/>
+        </w:rPr>
+        <w:t>El Hariry Matteo</w:t>
       </w:r>
     </w:p>
     <w:p>
@@ -791,30 +749,6 @@
           <w:lang w:val="en-US"/>
         </w:rPr>
         <w:t>requirements</w:t>
-      </w:r>
-    </w:p>
-    <w:p>
-      <w:pPr>
-        <w:pStyle w:val="Paragrafoelenco"/>
-        <w:numPr>
-          <w:ilvl w:val="1"/>
-          <w:numId w:val="2"/>
-        </w:numPr>
-        <w:rPr>
-          <w:rFonts w:ascii="Courier New" w:hAnsi="Courier New" w:cs="Courier New"/>
-          <w:sz w:val="28"/>
-          <w:szCs w:val="28"/>
-          <w:lang w:val="en-US"/>
-        </w:rPr>
-      </w:pPr>
-      <w:r>
-        <w:rPr>
-          <w:rFonts w:ascii="Courier New" w:hAnsi="Courier New" w:cs="Courier New"/>
-          <w:sz w:val="28"/>
-          <w:szCs w:val="28"/>
-          <w:lang w:val="en-US"/>
-        </w:rPr>
-        <w:t>Performance requirements</w:t>
       </w:r>
     </w:p>
     <w:p>
@@ -3721,6 +3655,145 @@
     </w:p>
     <w:p>
       <w:pPr>
+        <w:rPr>
+          <w:rFonts w:ascii="Courier New" w:hAnsi="Courier New" w:cs="Courier New"/>
+          <w:sz w:val="28"/>
+          <w:szCs w:val="28"/>
+          <w:lang w:val="en-US"/>
+        </w:rPr>
+      </w:pPr>
+      <w:r>
+        <w:rPr>
+          <w:rFonts w:ascii="Courier New" w:hAnsi="Courier New" w:cs="Courier New"/>
+          <w:sz w:val="28"/>
+          <w:szCs w:val="28"/>
+          <w:lang w:val="en-US"/>
+        </w:rPr>
+        <w:t>The car sharing service is made available only to those users which are in possess of a modern smartphone or tablet and satisfy the constraints expressed in chapter 3.1.3. No other physical device is permitted to unlock a car.</w:t>
+      </w:r>
+    </w:p>
+    <w:p>
+      <w:pPr>
+        <w:rPr>
+          <w:rFonts w:ascii="Courier New" w:hAnsi="Courier New" w:cs="Courier New"/>
+          <w:sz w:val="28"/>
+          <w:szCs w:val="28"/>
+          <w:lang w:val="en-US"/>
+        </w:rPr>
+      </w:pPr>
+      <w:r>
+        <w:rPr>
+          <w:rFonts w:ascii="Courier New" w:hAnsi="Courier New" w:cs="Courier New"/>
+          <w:sz w:val="28"/>
+          <w:szCs w:val="28"/>
+          <w:lang w:val="en-US"/>
+        </w:rPr>
+        <w:t>Each car has an embedded micro-computer aiming to assist the user</w:t>
+      </w:r>
+      <w:r>
+        <w:rPr>
+          <w:rFonts w:ascii="Courier New" w:hAnsi="Courier New" w:cs="Courier New"/>
+          <w:sz w:val="28"/>
+          <w:szCs w:val="28"/>
+          <w:lang w:val="en-US"/>
+        </w:rPr>
+        <w:t xml:space="preserve"> and receive commands</w:t>
+      </w:r>
+      <w:r>
+        <w:rPr>
+          <w:rFonts w:ascii="Courier New" w:hAnsi="Courier New" w:cs="Courier New"/>
+          <w:sz w:val="28"/>
+          <w:szCs w:val="28"/>
+          <w:lang w:val="en-US"/>
+        </w:rPr>
+        <w:t xml:space="preserve"> throughout </w:t>
+      </w:r>
+      <w:r>
+        <w:rPr>
+          <w:rFonts w:ascii="Courier New" w:hAnsi="Courier New" w:cs="Courier New"/>
+          <w:sz w:val="28"/>
+          <w:szCs w:val="28"/>
+          <w:lang w:val="en-US"/>
+        </w:rPr>
+        <w:t>a touch display</w:t>
+      </w:r>
+      <w:r>
+        <w:rPr>
+          <w:rFonts w:ascii="Courier New" w:hAnsi="Courier New" w:cs="Courier New"/>
+          <w:sz w:val="28"/>
+          <w:szCs w:val="28"/>
+          <w:lang w:val="en-US"/>
+        </w:rPr>
+        <w:t>.</w:t>
+      </w:r>
+    </w:p>
+    <w:p>
+      <w:pPr>
+        <w:rPr>
+          <w:rFonts w:ascii="Courier New" w:hAnsi="Courier New" w:cs="Courier New"/>
+          <w:sz w:val="28"/>
+          <w:szCs w:val="28"/>
+          <w:lang w:val="en-US"/>
+        </w:rPr>
+      </w:pPr>
+      <w:r>
+        <w:rPr>
+          <w:rFonts w:ascii="Courier New" w:hAnsi="Courier New" w:cs="Courier New"/>
+          <w:sz w:val="28"/>
+          <w:szCs w:val="28"/>
+          <w:lang w:val="en-US"/>
+        </w:rPr>
+        <w:t>Each car is provided with a mobile communication technology</w:t>
+      </w:r>
+      <w:r>
+        <w:rPr>
+          <w:rFonts w:ascii="Courier New" w:hAnsi="Courier New" w:cs="Courier New"/>
+          <w:sz w:val="28"/>
+          <w:szCs w:val="28"/>
+          <w:lang w:val="en-US"/>
+        </w:rPr>
+        <w:t xml:space="preserve"> platform </w:t>
+      </w:r>
+      <w:r>
+        <w:rPr>
+          <w:rFonts w:ascii="Courier New" w:hAnsi="Courier New" w:cs="Courier New"/>
+          <w:sz w:val="28"/>
+          <w:szCs w:val="28"/>
+          <w:lang w:val="en-US"/>
+        </w:rPr>
+        <w:t>allowing it to be permanently connected and reachable through the Internet. This connection is used to exchange dat</w:t>
+      </w:r>
+      <w:r>
+        <w:rPr>
+          <w:rFonts w:ascii="Courier New" w:hAnsi="Courier New" w:cs="Courier New"/>
+          <w:sz w:val="28"/>
+          <w:szCs w:val="28"/>
+          <w:lang w:val="en-US"/>
+        </w:rPr>
+        <w:t>a</w:t>
+      </w:r>
+      <w:r>
+        <w:rPr>
+          <w:rFonts w:ascii="Courier New" w:hAnsi="Courier New" w:cs="Courier New"/>
+          <w:sz w:val="28"/>
+          <w:szCs w:val="28"/>
+          <w:lang w:val="en-US"/>
+        </w:rPr>
+        <w:t xml:space="preserve"> between the car and the system.</w:t>
+      </w:r>
+    </w:p>
+    <w:p>
+      <w:pPr>
+        <w:rPr>
+          <w:rFonts w:ascii="Courier New" w:hAnsi="Courier New" w:cs="Courier New"/>
+          <w:sz w:val="28"/>
+          <w:szCs w:val="28"/>
+          <w:lang w:val="en-US"/>
+        </w:rPr>
+      </w:pPr>
+    </w:p>
+    <w:p>
+      <w:pPr>
         <w:pStyle w:val="Paragrafoelenco"/>
         <w:numPr>
           <w:ilvl w:val="2"/>
@@ -3751,6 +3824,187 @@
       <w:pPr>
         <w:rPr>
           <w:rFonts w:ascii="Courier New" w:hAnsi="Courier New" w:cs="Courier New"/>
+          <w:b/>
+          <w:i/>
+          <w:sz w:val="28"/>
+          <w:szCs w:val="28"/>
+          <w:lang w:val="en-US"/>
+        </w:rPr>
+      </w:pPr>
+    </w:p>
+    <w:p>
+      <w:pPr>
+        <w:rPr>
+          <w:rFonts w:ascii="Courier New" w:hAnsi="Courier New" w:cs="Courier New"/>
+          <w:sz w:val="28"/>
+          <w:szCs w:val="28"/>
+          <w:lang w:val="en-US"/>
+        </w:rPr>
+      </w:pPr>
+      <w:r>
+        <w:rPr>
+          <w:rFonts w:ascii="Courier New" w:hAnsi="Courier New" w:cs="Courier New"/>
+          <w:sz w:val="28"/>
+          <w:szCs w:val="28"/>
+          <w:lang w:val="en-US"/>
+        </w:rPr>
+        <w:t xml:space="preserve">The user must be in possess of the official PowerEnJoy app. The app is available to download on Google Play, Apple Store and Windows Store for every mobile device </w:t>
+      </w:r>
+      <w:r>
+        <w:rPr>
+          <w:rFonts w:ascii="Courier New" w:hAnsi="Courier New" w:cs="Courier New"/>
+          <w:sz w:val="28"/>
+          <w:szCs w:val="28"/>
+          <w:lang w:val="en-US"/>
+        </w:rPr>
+        <w:t>having respectively:</w:t>
+      </w:r>
+    </w:p>
+    <w:p>
+      <w:pPr>
+        <w:pStyle w:val="Paragrafoelenco"/>
+        <w:numPr>
+          <w:ilvl w:val="0"/>
+          <w:numId w:val="27"/>
+        </w:numPr>
+        <w:rPr>
+          <w:rFonts w:ascii="Courier New" w:hAnsi="Courier New" w:cs="Courier New"/>
+          <w:sz w:val="28"/>
+          <w:szCs w:val="28"/>
+          <w:lang w:val="en-US"/>
+        </w:rPr>
+      </w:pPr>
+      <w:r>
+        <w:rPr>
+          <w:rFonts w:ascii="Courier New" w:hAnsi="Courier New" w:cs="Courier New"/>
+          <w:sz w:val="28"/>
+          <w:szCs w:val="28"/>
+          <w:lang w:val="en-US"/>
+        </w:rPr>
+        <w:t>Android 4.4 or above</w:t>
+      </w:r>
+      <w:r>
+        <w:rPr>
+          <w:rFonts w:ascii="Courier New" w:hAnsi="Courier New" w:cs="Courier New"/>
+          <w:sz w:val="28"/>
+          <w:szCs w:val="28"/>
+          <w:lang w:val="en-US"/>
+        </w:rPr>
+        <w:t xml:space="preserve"> releases</w:t>
+      </w:r>
+    </w:p>
+    <w:p>
+      <w:pPr>
+        <w:pStyle w:val="Paragrafoelenco"/>
+        <w:numPr>
+          <w:ilvl w:val="0"/>
+          <w:numId w:val="27"/>
+        </w:numPr>
+        <w:rPr>
+          <w:rFonts w:ascii="Courier New" w:hAnsi="Courier New" w:cs="Courier New"/>
+          <w:sz w:val="28"/>
+          <w:szCs w:val="28"/>
+          <w:lang w:val="en-US"/>
+        </w:rPr>
+      </w:pPr>
+      <w:r>
+        <w:rPr>
+          <w:rFonts w:ascii="Courier New" w:hAnsi="Courier New" w:cs="Courier New"/>
+          <w:sz w:val="28"/>
+          <w:szCs w:val="28"/>
+          <w:lang w:val="en-US"/>
+        </w:rPr>
+        <w:t>iOS 7.0 or above releases</w:t>
+      </w:r>
+    </w:p>
+    <w:p>
+      <w:pPr>
+        <w:pStyle w:val="Paragrafoelenco"/>
+        <w:numPr>
+          <w:ilvl w:val="0"/>
+          <w:numId w:val="27"/>
+        </w:numPr>
+        <w:rPr>
+          <w:rFonts w:ascii="Courier New" w:hAnsi="Courier New" w:cs="Courier New"/>
+          <w:sz w:val="28"/>
+          <w:szCs w:val="28"/>
+          <w:lang w:val="en-US"/>
+        </w:rPr>
+      </w:pPr>
+      <w:r>
+        <w:rPr>
+          <w:rFonts w:ascii="Courier New" w:hAnsi="Courier New" w:cs="Courier New"/>
+          <w:sz w:val="28"/>
+          <w:szCs w:val="28"/>
+          <w:lang w:val="en-US"/>
+        </w:rPr>
+        <w:t>Windows Mobile 10</w:t>
+      </w:r>
+    </w:p>
+    <w:p>
+      <w:pPr>
+        <w:rPr>
+          <w:rFonts w:ascii="Courier New" w:hAnsi="Courier New" w:cs="Courier New"/>
+          <w:sz w:val="28"/>
+          <w:szCs w:val="28"/>
+          <w:lang w:val="en-US"/>
+        </w:rPr>
+      </w:pPr>
+      <w:r>
+        <w:rPr>
+          <w:rFonts w:ascii="Courier New" w:hAnsi="Courier New" w:cs="Courier New"/>
+          <w:sz w:val="28"/>
+          <w:szCs w:val="28"/>
+          <w:lang w:val="en-US"/>
+        </w:rPr>
+        <w:lastRenderedPageBreak/>
+        <w:t>Accepting usage condition is essential to use the app. No other 3</w:t>
+      </w:r>
+      <w:r>
+        <w:rPr>
+          <w:rFonts w:ascii="Courier New" w:hAnsi="Courier New" w:cs="Courier New"/>
+          <w:sz w:val="28"/>
+          <w:szCs w:val="28"/>
+          <w:vertAlign w:val="superscript"/>
+          <w:lang w:val="en-US"/>
+        </w:rPr>
+        <w:t>rd</w:t>
+      </w:r>
+      <w:r>
+        <w:rPr>
+          <w:rFonts w:ascii="Courier New" w:hAnsi="Courier New" w:cs="Courier New"/>
+          <w:sz w:val="28"/>
+          <w:szCs w:val="28"/>
+          <w:lang w:val="en-US"/>
+        </w:rPr>
+        <w:t xml:space="preserve"> party software is officially supported nor allowed.</w:t>
+      </w:r>
+    </w:p>
+    <w:p>
+      <w:pPr>
+        <w:rPr>
+          <w:rFonts w:ascii="Courier New" w:hAnsi="Courier New" w:cs="Courier New"/>
+          <w:sz w:val="28"/>
+          <w:szCs w:val="28"/>
+          <w:lang w:val="en-US"/>
+        </w:rPr>
+      </w:pPr>
+      <w:r>
+        <w:rPr>
+          <w:rFonts w:ascii="Courier New" w:hAnsi="Courier New" w:cs="Courier New"/>
+          <w:sz w:val="28"/>
+          <w:szCs w:val="28"/>
+          <w:lang w:val="en-US"/>
+        </w:rPr>
+        <w:t>To access the PowerEnJoy site, a web browser supporting HTML 5/CSS 3 is needed.</w:t>
+      </w:r>
+      <w:bookmarkStart w:id="0" w:name="_GoBack"/>
+      <w:bookmarkEnd w:id="0"/>
+    </w:p>
+    <w:p>
+      <w:pPr>
+        <w:rPr>
+          <w:rFonts w:ascii="Courier New" w:hAnsi="Courier New" w:cs="Courier New"/>
           <w:sz w:val="28"/>
           <w:szCs w:val="28"/>
           <w:lang w:val="en-US"/>
@@ -3797,6 +4051,164 @@
     </w:p>
     <w:p>
       <w:pPr>
+        <w:rPr>
+          <w:rFonts w:ascii="Courier New" w:hAnsi="Courier New" w:cs="Courier New"/>
+          <w:sz w:val="28"/>
+          <w:szCs w:val="28"/>
+          <w:lang w:val="en-US"/>
+        </w:rPr>
+      </w:pPr>
+      <w:r>
+        <w:rPr>
+          <w:rFonts w:ascii="Courier New" w:hAnsi="Courier New" w:cs="Courier New"/>
+          <w:sz w:val="28"/>
+          <w:szCs w:val="28"/>
+          <w:lang w:val="en-US"/>
+        </w:rPr>
+        <w:t>Devices used to unlock and reserve a car must be connected to a telecommunication network. Thus, at least one of the following technologies must be supported:</w:t>
+      </w:r>
+    </w:p>
+    <w:p>
+      <w:pPr>
+        <w:pStyle w:val="Paragrafoelenco"/>
+        <w:numPr>
+          <w:ilvl w:val="0"/>
+          <w:numId w:val="27"/>
+        </w:numPr>
+        <w:rPr>
+          <w:rFonts w:ascii="Courier New" w:hAnsi="Courier New" w:cs="Courier New"/>
+          <w:sz w:val="28"/>
+          <w:szCs w:val="28"/>
+          <w:lang w:val="en-US"/>
+        </w:rPr>
+      </w:pPr>
+      <w:r>
+        <w:rPr>
+          <w:rFonts w:ascii="Courier New" w:hAnsi="Courier New" w:cs="Courier New"/>
+          <w:sz w:val="28"/>
+          <w:szCs w:val="28"/>
+          <w:lang w:val="en-US"/>
+        </w:rPr>
+        <w:t>3G</w:t>
+      </w:r>
+    </w:p>
+    <w:p>
+      <w:pPr>
+        <w:pStyle w:val="Paragrafoelenco"/>
+        <w:numPr>
+          <w:ilvl w:val="0"/>
+          <w:numId w:val="27"/>
+        </w:numPr>
+        <w:rPr>
+          <w:rFonts w:ascii="Courier New" w:hAnsi="Courier New" w:cs="Courier New"/>
+          <w:sz w:val="28"/>
+          <w:szCs w:val="28"/>
+          <w:lang w:val="en-US"/>
+        </w:rPr>
+      </w:pPr>
+      <w:r>
+        <w:rPr>
+          <w:rFonts w:ascii="Courier New" w:hAnsi="Courier New" w:cs="Courier New"/>
+          <w:sz w:val="28"/>
+          <w:szCs w:val="28"/>
+          <w:lang w:val="en-US"/>
+        </w:rPr>
+        <w:t>HSDPA</w:t>
+      </w:r>
+    </w:p>
+    <w:p>
+      <w:pPr>
+        <w:pStyle w:val="Paragrafoelenco"/>
+        <w:numPr>
+          <w:ilvl w:val="0"/>
+          <w:numId w:val="27"/>
+        </w:numPr>
+        <w:rPr>
+          <w:rFonts w:ascii="Courier New" w:hAnsi="Courier New" w:cs="Courier New"/>
+          <w:sz w:val="28"/>
+          <w:szCs w:val="28"/>
+          <w:lang w:val="en-US"/>
+        </w:rPr>
+      </w:pPr>
+      <w:r>
+        <w:rPr>
+          <w:rFonts w:ascii="Courier New" w:hAnsi="Courier New" w:cs="Courier New"/>
+          <w:sz w:val="28"/>
+          <w:szCs w:val="28"/>
+          <w:lang w:val="en-US"/>
+        </w:rPr>
+        <w:t>4G</w:t>
+      </w:r>
+    </w:p>
+    <w:p>
+      <w:pPr>
+        <w:rPr>
+          <w:rFonts w:ascii="Courier New" w:hAnsi="Courier New" w:cs="Courier New"/>
+          <w:sz w:val="28"/>
+          <w:szCs w:val="28"/>
+          <w:lang w:val="en-US"/>
+        </w:rPr>
+      </w:pPr>
+      <w:r>
+        <w:rPr>
+          <w:rFonts w:ascii="Courier New" w:hAnsi="Courier New" w:cs="Courier New"/>
+          <w:sz w:val="28"/>
+          <w:szCs w:val="28"/>
+          <w:lang w:val="en-US"/>
+        </w:rPr>
+        <w:t>Wi-fi networks can also be used to unlock a car but a mobile communication modem is needed to download the app.</w:t>
+      </w:r>
+    </w:p>
+    <w:p>
+      <w:pPr>
+        <w:rPr>
+          <w:rFonts w:ascii="Courier New" w:hAnsi="Courier New" w:cs="Courier New"/>
+          <w:sz w:val="28"/>
+          <w:szCs w:val="28"/>
+          <w:lang w:val="en-US"/>
+        </w:rPr>
+      </w:pPr>
+      <w:r>
+        <w:rPr>
+          <w:rFonts w:ascii="Courier New" w:hAnsi="Courier New" w:cs="Courier New"/>
+          <w:sz w:val="28"/>
+          <w:szCs w:val="28"/>
+          <w:lang w:val="en-US"/>
+        </w:rPr>
+        <w:t>Devices which are not provided with at least one of the listed communication technologies cannot be used in any way to reserve and unlock a car.</w:t>
+      </w:r>
+    </w:p>
+    <w:p>
+      <w:pPr>
+        <w:rPr>
+          <w:rFonts w:ascii="Courier New" w:hAnsi="Courier New" w:cs="Courier New"/>
+          <w:sz w:val="28"/>
+          <w:szCs w:val="28"/>
+          <w:lang w:val="en-US"/>
+        </w:rPr>
+      </w:pPr>
+      <w:r>
+        <w:rPr>
+          <w:rFonts w:ascii="Courier New" w:hAnsi="Courier New" w:cs="Courier New"/>
+          <w:sz w:val="28"/>
+          <w:szCs w:val="28"/>
+          <w:lang w:val="en-US"/>
+        </w:rPr>
+        <w:t>Each car is provided with a mobile communication technology. Connection signal is guaranteed to be available 24/7.</w:t>
+      </w:r>
+    </w:p>
+    <w:p>
+      <w:pPr>
+        <w:rPr>
+          <w:rFonts w:ascii="Courier New" w:hAnsi="Courier New" w:cs="Courier New"/>
+          <w:sz w:val="28"/>
+          <w:szCs w:val="28"/>
+          <w:lang w:val="en-US"/>
+        </w:rPr>
+      </w:pPr>
+    </w:p>
+    <w:p>
+      <w:pPr>
         <w:pStyle w:val="Paragrafoelenco"/>
         <w:numPr>
           <w:ilvl w:val="1"/>
@@ -3907,7 +4319,7 @@
           <w:szCs w:val="28"/>
           <w:lang w:val="en-US"/>
         </w:rPr>
-        <w:t>Performance requirements</w:t>
+        <w:t>Scenarios</w:t>
       </w:r>
     </w:p>
     <w:p>
@@ -3945,26 +4357,12 @@
           <w:szCs w:val="28"/>
           <w:lang w:val="en-US"/>
         </w:rPr>
-        <w:t>Scenarios</w:t>
-      </w:r>
-    </w:p>
-    <w:p>
-      <w:pPr>
-        <w:rPr>
-          <w:rFonts w:ascii="Courier New" w:hAnsi="Courier New" w:cs="Courier New"/>
-          <w:sz w:val="28"/>
-          <w:szCs w:val="28"/>
-          <w:lang w:val="en-US"/>
-        </w:rPr>
-      </w:pPr>
+        <w:t>UML models</w:t>
+      </w:r>
     </w:p>
     <w:p>
       <w:pPr>
         <w:pStyle w:val="Paragrafoelenco"/>
-        <w:numPr>
-          <w:ilvl w:val="1"/>
-          <w:numId w:val="6"/>
-        </w:numPr>
         <w:rPr>
           <w:rFonts w:ascii="Courier New" w:hAnsi="Courier New" w:cs="Courier New"/>
           <w:b/>
@@ -3974,47 +4372,24 @@
           <w:lang w:val="en-US"/>
         </w:rPr>
       </w:pPr>
-      <w:r>
-        <w:rPr>
-          <w:rFonts w:ascii="Courier New" w:hAnsi="Courier New" w:cs="Courier New"/>
-          <w:b/>
-          <w:i/>
-          <w:sz w:val="28"/>
-          <w:szCs w:val="28"/>
-          <w:lang w:val="en-US"/>
-        </w:rPr>
-        <w:t>UML models</w:t>
-      </w:r>
-    </w:p>
-    <w:p>
-      <w:pPr>
-        <w:pStyle w:val="Paragrafoelenco"/>
-        <w:rPr>
-          <w:rFonts w:ascii="Courier New" w:hAnsi="Courier New" w:cs="Courier New"/>
-          <w:b/>
-          <w:i/>
-          <w:sz w:val="28"/>
-          <w:szCs w:val="28"/>
-          <w:lang w:val="en-US"/>
-        </w:rPr>
-      </w:pPr>
-    </w:p>
-    <w:p>
-      <w:pPr>
-        <w:rPr>
-          <w:rFonts w:ascii="Courier New" w:hAnsi="Courier New" w:cs="Courier New"/>
-          <w:sz w:val="28"/>
-          <w:szCs w:val="28"/>
-          <w:lang w:val="en-US"/>
-        </w:rPr>
-      </w:pPr>
-      <w:r>
-        <w:rPr>
-          <w:rFonts w:ascii="Courier New" w:hAnsi="Courier New" w:cs="Courier New"/>
-          <w:sz w:val="28"/>
-          <w:szCs w:val="28"/>
-          <w:lang w:val="en-US"/>
-        </w:rPr>
+    </w:p>
+    <w:p>
+      <w:pPr>
+        <w:rPr>
+          <w:rFonts w:ascii="Courier New" w:hAnsi="Courier New" w:cs="Courier New"/>
+          <w:sz w:val="28"/>
+          <w:szCs w:val="28"/>
+          <w:lang w:val="en-US"/>
+        </w:rPr>
+      </w:pPr>
+      <w:r>
+        <w:rPr>
+          <w:rFonts w:ascii="Courier New" w:hAnsi="Courier New" w:cs="Courier New"/>
+          <w:sz w:val="28"/>
+          <w:szCs w:val="28"/>
+          <w:lang w:val="en-US"/>
+        </w:rPr>
+        <w:lastRenderedPageBreak/>
         <w:t>Here below are provided the major UML diagrams that allow a concrete comprehension of how the system is going to operate.</w:t>
       </w:r>
     </w:p>
@@ -4053,7 +4428,6 @@
           <w:szCs w:val="28"/>
           <w:lang w:val="en-US"/>
         </w:rPr>
-        <w:lastRenderedPageBreak/>
         <w:t>Use cases</w:t>
       </w:r>
     </w:p>
@@ -4252,6 +4626,7 @@
                 <w:szCs w:val="28"/>
                 <w:lang w:val="en-US"/>
               </w:rPr>
+              <w:lastRenderedPageBreak/>
               <w:t>Goal</w:t>
             </w:r>
           </w:p>
@@ -4440,7 +4815,6 @@
                 <w:szCs w:val="28"/>
                 <w:lang w:val="en-US"/>
               </w:rPr>
-              <w:lastRenderedPageBreak/>
               <w:t xml:space="preserve">The guest visits web pages and collects </w:t>
             </w:r>
             <w:r>
@@ -4513,7 +4887,6 @@
                 <w:szCs w:val="28"/>
                 <w:lang w:val="en-US"/>
               </w:rPr>
-              <w:lastRenderedPageBreak/>
               <w:t>Output condition</w:t>
             </w:r>
           </w:p>
@@ -5327,6 +5700,7 @@
                 <w:szCs w:val="28"/>
                 <w:lang w:val="en-US"/>
               </w:rPr>
+              <w:lastRenderedPageBreak/>
               <w:t>Input condition</w:t>
             </w:r>
           </w:p>
@@ -5510,7 +5884,6 @@
                 <w:szCs w:val="28"/>
                 <w:lang w:val="en-US"/>
               </w:rPr>
-              <w:lastRenderedPageBreak/>
               <w:t xml:space="preserve">The </w:t>
             </w:r>
             <w:r>
@@ -5557,7 +5930,6 @@
                 <w:szCs w:val="28"/>
                 <w:lang w:val="en-US"/>
               </w:rPr>
-              <w:lastRenderedPageBreak/>
               <w:t>Output condition</w:t>
             </w:r>
           </w:p>
@@ -6480,6 +6852,7 @@
                 <w:szCs w:val="28"/>
                 <w:lang w:val="en-US"/>
               </w:rPr>
+              <w:lastRenderedPageBreak/>
               <w:t xml:space="preserve">The </w:t>
             </w:r>
             <w:r>
@@ -6516,17 +6889,7 @@
                 <w:szCs w:val="28"/>
                 <w:lang w:val="en-US"/>
               </w:rPr>
-              <w:t xml:space="preserve"> or </w:t>
-            </w:r>
-            <w:r>
-              <w:rPr>
-                <w:rFonts w:ascii="Courier New" w:hAnsi="Courier New" w:cs="Courier New"/>
-                <w:sz w:val="28"/>
-                <w:szCs w:val="28"/>
-                <w:lang w:val="en-US"/>
-              </w:rPr>
-              <w:lastRenderedPageBreak/>
-              <w:t>“RECHARGING” and a battery level of at least 15%.</w:t>
+              <w:t xml:space="preserve"> or “RECHARGING” and a battery level of at least 15%.</w:t>
             </w:r>
           </w:p>
         </w:tc>
@@ -7417,6 +7780,7 @@
                 <w:szCs w:val="28"/>
                 <w:lang w:val="en-US"/>
               </w:rPr>
+              <w:lastRenderedPageBreak/>
               <w:t>Event flow</w:t>
             </w:r>
           </w:p>
@@ -7512,7 +7876,6 @@
                 <w:szCs w:val="28"/>
                 <w:lang w:val="en-US"/>
               </w:rPr>
-              <w:lastRenderedPageBreak/>
               <w:t>The user presses the button “Delete”</w:t>
             </w:r>
           </w:p>
@@ -7541,7 +7904,6 @@
                 <w:szCs w:val="28"/>
                 <w:lang w:val="en-US"/>
               </w:rPr>
-              <w:lastRenderedPageBreak/>
               <w:t>Output condition</w:t>
             </w:r>
           </w:p>
@@ -8585,6 +8947,7 @@
                 <w:szCs w:val="28"/>
                 <w:lang w:val="en-US"/>
               </w:rPr>
+              <w:lastRenderedPageBreak/>
               <w:t>Actors</w:t>
             </w:r>
           </w:p>
@@ -8759,7 +9122,6 @@
                 <w:szCs w:val="28"/>
                 <w:lang w:val="en-US"/>
               </w:rPr>
-              <w:lastRenderedPageBreak/>
               <w:t>Event flow</w:t>
             </w:r>
           </w:p>
@@ -9615,7 +9977,17 @@
                 <w:szCs w:val="28"/>
                 <w:lang w:val="en-US"/>
               </w:rPr>
-              <w:t>The user chooses whether to park the car or to end his/her ride by clicking the appropriate button shown on the car screen</w:t>
+              <w:t xml:space="preserve">The user chooses whether to park the car or to end his/her ride by clicking the </w:t>
+            </w:r>
+            <w:r>
+              <w:rPr>
+                <w:rFonts w:ascii="Courier New" w:hAnsi="Courier New" w:cs="Courier New"/>
+                <w:sz w:val="28"/>
+                <w:szCs w:val="28"/>
+                <w:lang w:val="en-US"/>
+              </w:rPr>
+              <w:lastRenderedPageBreak/>
+              <w:t>appropriate button shown on the car screen</w:t>
             </w:r>
           </w:p>
           <w:p>
@@ -9713,7 +10085,6 @@
                 <w:szCs w:val="28"/>
                 <w:lang w:val="en-US"/>
               </w:rPr>
-              <w:lastRenderedPageBreak/>
               <w:t>B)</w:t>
             </w:r>
             <w:r>
@@ -10317,6 +10688,7 @@
                 <w:szCs w:val="28"/>
                 <w:lang w:val="en-US"/>
               </w:rPr>
+              <w:lastRenderedPageBreak/>
               <w:t>Event flow</w:t>
             </w:r>
           </w:p>
@@ -10422,7 +10794,6 @@
                 <w:szCs w:val="28"/>
                 <w:lang w:val="en-US"/>
               </w:rPr>
-              <w:lastRenderedPageBreak/>
               <w:t>Output condition</w:t>
             </w:r>
           </w:p>
@@ -10449,8 +10820,6 @@
               </w:rPr>
               <w:t>-</w:t>
             </w:r>
-            <w:bookmarkStart w:id="0" w:name="_GoBack"/>
-            <w:bookmarkEnd w:id="0"/>
           </w:p>
         </w:tc>
       </w:tr>
@@ -11044,7 +11413,7 @@
 </file>
 
 <file path=word/endnotes.xml><?xml version="1.0" encoding="utf-8"?>
-<w:endnotes xmlns:wpc="http://schemas.microsoft.com/office/word/2010/wordprocessingCanvas" xmlns:cx="http://schemas.microsoft.com/office/drawing/2014/chartex" xmlns:cx1="http://schemas.microsoft.com/office/drawing/2015/9/8/chartex" xmlns:cx2="http://schemas.microsoft.com/office/drawing/2015/10/21/chartex" xmlns:mc="http://schemas.openxmlformats.org/markup-compatibility/2006" xmlns:o="urn:schemas-microsoft-com:office:office" xmlns:r="http://schemas.openxmlformats.org/officeDocument/2006/relationships" xmlns:m="http://schemas.openxmlformats.org/officeDocument/2006/math" xmlns:v="urn:schemas-microsoft-com:vml" xmlns:wp14="http://schemas.microsoft.com/office/word/2010/wordprocessingDrawing" xmlns:wp="http://schemas.openxmlformats.org/drawingml/2006/wordprocessingDrawing" xmlns:w10="urn:schemas-microsoft-com:office:word" xmlns:w="http://schemas.openxmlformats.org/wordprocessingml/2006/main" xmlns:w14="http://schemas.microsoft.com/office/word/2010/wordml" xmlns:w15="http://schemas.microsoft.com/office/word/2012/wordml" xmlns:w16se="http://schemas.microsoft.com/office/word/2015/wordml/symex" xmlns:wpg="http://schemas.microsoft.com/office/word/2010/wordprocessingGroup" xmlns:wpi="http://schemas.microsoft.com/office/word/2010/wordprocessingInk" xmlns:wne="http://schemas.microsoft.com/office/word/2006/wordml" xmlns:wps="http://schemas.microsoft.com/office/word/2010/wordprocessingShape" mc:Ignorable="w14 w15 w16se wp14">
+<w:endnotes xmlns:wpc="http://schemas.microsoft.com/office/word/2010/wordprocessingCanvas" xmlns:cx="http://schemas.microsoft.com/office/drawing/2014/chartex" xmlns:cx1="http://schemas.microsoft.com/office/drawing/2015/9/8/chartex" xmlns:cx2="http://schemas.microsoft.com/office/drawing/2015/10/21/chartex" xmlns:cx3="http://schemas.microsoft.com/office/drawing/2016/5/9/chartex" xmlns:cx4="http://schemas.microsoft.com/office/drawing/2016/5/10/chartex" xmlns:cx5="http://schemas.microsoft.com/office/drawing/2016/5/11/chartex" xmlns:mc="http://schemas.openxmlformats.org/markup-compatibility/2006" xmlns:o="urn:schemas-microsoft-com:office:office" xmlns:r="http://schemas.openxmlformats.org/officeDocument/2006/relationships" xmlns:m="http://schemas.openxmlformats.org/officeDocument/2006/math" xmlns:v="urn:schemas-microsoft-com:vml" xmlns:wp14="http://schemas.microsoft.com/office/word/2010/wordprocessingDrawing" xmlns:wp="http://schemas.openxmlformats.org/drawingml/2006/wordprocessingDrawing" xmlns:w10="urn:schemas-microsoft-com:office:word" xmlns:w="http://schemas.openxmlformats.org/wordprocessingml/2006/main" xmlns:w14="http://schemas.microsoft.com/office/word/2010/wordml" xmlns:w15="http://schemas.microsoft.com/office/word/2012/wordml" xmlns:w16se="http://schemas.microsoft.com/office/word/2015/wordml/symex" xmlns:wpg="http://schemas.microsoft.com/office/word/2010/wordprocessingGroup" xmlns:wpi="http://schemas.microsoft.com/office/word/2010/wordprocessingInk" xmlns:wne="http://schemas.microsoft.com/office/word/2006/wordml" xmlns:wps="http://schemas.microsoft.com/office/word/2010/wordprocessingShape" mc:Ignorable="w14 w15 w16se wp14">
   <w:endnote w:type="separator" w:id="-1">
     <w:p>
       <w:pPr>
@@ -11069,7 +11438,7 @@
 </file>
 
 <file path=word/footer1.xml><?xml version="1.0" encoding="utf-8"?>
-<w:ftr xmlns:wpc="http://schemas.microsoft.com/office/word/2010/wordprocessingCanvas" xmlns:cx="http://schemas.microsoft.com/office/drawing/2014/chartex" xmlns:cx1="http://schemas.microsoft.com/office/drawing/2015/9/8/chartex" xmlns:cx2="http://schemas.microsoft.com/office/drawing/2015/10/21/chartex" xmlns:mc="http://schemas.openxmlformats.org/markup-compatibility/2006" xmlns:o="urn:schemas-microsoft-com:office:office" xmlns:r="http://schemas.openxmlformats.org/officeDocument/2006/relationships" xmlns:m="http://schemas.openxmlformats.org/officeDocument/2006/math" xmlns:v="urn:schemas-microsoft-com:vml" xmlns:wp14="http://schemas.microsoft.com/office/word/2010/wordprocessingDrawing" xmlns:wp="http://schemas.openxmlformats.org/drawingml/2006/wordprocessingDrawing" xmlns:w10="urn:schemas-microsoft-com:office:word" xmlns:w="http://schemas.openxmlformats.org/wordprocessingml/2006/main" xmlns:w14="http://schemas.microsoft.com/office/word/2010/wordml" xmlns:w15="http://schemas.microsoft.com/office/word/2012/wordml" xmlns:w16se="http://schemas.microsoft.com/office/word/2015/wordml/symex" xmlns:wpg="http://schemas.microsoft.com/office/word/2010/wordprocessingGroup" xmlns:wpi="http://schemas.microsoft.com/office/word/2010/wordprocessingInk" xmlns:wne="http://schemas.microsoft.com/office/word/2006/wordml" xmlns:wps="http://schemas.microsoft.com/office/word/2010/wordprocessingShape" mc:Ignorable="w14 w15 w16se wp14">
+<w:ftr xmlns:wpc="http://schemas.microsoft.com/office/word/2010/wordprocessingCanvas" xmlns:cx="http://schemas.microsoft.com/office/drawing/2014/chartex" xmlns:cx1="http://schemas.microsoft.com/office/drawing/2015/9/8/chartex" xmlns:cx2="http://schemas.microsoft.com/office/drawing/2015/10/21/chartex" xmlns:cx3="http://schemas.microsoft.com/office/drawing/2016/5/9/chartex" xmlns:cx4="http://schemas.microsoft.com/office/drawing/2016/5/10/chartex" xmlns:cx5="http://schemas.microsoft.com/office/drawing/2016/5/11/chartex" xmlns:mc="http://schemas.openxmlformats.org/markup-compatibility/2006" xmlns:o="urn:schemas-microsoft-com:office:office" xmlns:r="http://schemas.openxmlformats.org/officeDocument/2006/relationships" xmlns:m="http://schemas.openxmlformats.org/officeDocument/2006/math" xmlns:v="urn:schemas-microsoft-com:vml" xmlns:wp14="http://schemas.microsoft.com/office/word/2010/wordprocessingDrawing" xmlns:wp="http://schemas.openxmlformats.org/drawingml/2006/wordprocessingDrawing" xmlns:w10="urn:schemas-microsoft-com:office:word" xmlns:w="http://schemas.openxmlformats.org/wordprocessingml/2006/main" xmlns:w14="http://schemas.microsoft.com/office/word/2010/wordml" xmlns:w15="http://schemas.microsoft.com/office/word/2012/wordml" xmlns:w16se="http://schemas.microsoft.com/office/word/2015/wordml/symex" xmlns:wpg="http://schemas.microsoft.com/office/word/2010/wordprocessingGroup" xmlns:wpi="http://schemas.microsoft.com/office/word/2010/wordprocessingInk" xmlns:wne="http://schemas.microsoft.com/office/word/2006/wordml" xmlns:wps="http://schemas.microsoft.com/office/word/2010/wordprocessingShape" mc:Ignorable="w14 w15 w16se wp14">
   <w:p>
     <w:pPr>
       <w:pStyle w:val="Pidipagina"/>
@@ -11185,7 +11554,7 @@
                               <w:sz w:val="28"/>
                               <w:szCs w:val="28"/>
                             </w:rPr>
-                            <w:t>20</w:t>
+                            <w:t>10</w:t>
                           </w:r>
                           <w:r>
                             <w:rPr>
@@ -11255,7 +11624,7 @@
                         <w:sz w:val="28"/>
                         <w:szCs w:val="28"/>
                       </w:rPr>
-                      <w:t>20</w:t>
+                      <w:t>10</w:t>
                     </w:r>
                     <w:r>
                       <w:rPr>
@@ -11284,7 +11653,7 @@
 </file>
 
 <file path=word/footnotes.xml><?xml version="1.0" encoding="utf-8"?>
-<w:footnotes xmlns:wpc="http://schemas.microsoft.com/office/word/2010/wordprocessingCanvas" xmlns:cx="http://schemas.microsoft.com/office/drawing/2014/chartex" xmlns:cx1="http://schemas.microsoft.com/office/drawing/2015/9/8/chartex" xmlns:cx2="http://schemas.microsoft.com/office/drawing/2015/10/21/chartex" xmlns:mc="http://schemas.openxmlformats.org/markup-compatibility/2006" xmlns:o="urn:schemas-microsoft-com:office:office" xmlns:r="http://schemas.openxmlformats.org/officeDocument/2006/relationships" xmlns:m="http://schemas.openxmlformats.org/officeDocument/2006/math" xmlns:v="urn:schemas-microsoft-com:vml" xmlns:wp14="http://schemas.microsoft.com/office/word/2010/wordprocessingDrawing" xmlns:wp="http://schemas.openxmlformats.org/drawingml/2006/wordprocessingDrawing" xmlns:w10="urn:schemas-microsoft-com:office:word" xmlns:w="http://schemas.openxmlformats.org/wordprocessingml/2006/main" xmlns:w14="http://schemas.microsoft.com/office/word/2010/wordml" xmlns:w15="http://schemas.microsoft.com/office/word/2012/wordml" xmlns:w16se="http://schemas.microsoft.com/office/word/2015/wordml/symex" xmlns:wpg="http://schemas.microsoft.com/office/word/2010/wordprocessingGroup" xmlns:wpi="http://schemas.microsoft.com/office/word/2010/wordprocessingInk" xmlns:wne="http://schemas.microsoft.com/office/word/2006/wordml" xmlns:wps="http://schemas.microsoft.com/office/word/2010/wordprocessingShape" mc:Ignorable="w14 w15 w16se wp14">
+<w:footnotes xmlns:wpc="http://schemas.microsoft.com/office/word/2010/wordprocessingCanvas" xmlns:cx="http://schemas.microsoft.com/office/drawing/2014/chartex" xmlns:cx1="http://schemas.microsoft.com/office/drawing/2015/9/8/chartex" xmlns:cx2="http://schemas.microsoft.com/office/drawing/2015/10/21/chartex" xmlns:cx3="http://schemas.microsoft.com/office/drawing/2016/5/9/chartex" xmlns:cx4="http://schemas.microsoft.com/office/drawing/2016/5/10/chartex" xmlns:cx5="http://schemas.microsoft.com/office/drawing/2016/5/11/chartex" xmlns:mc="http://schemas.openxmlformats.org/markup-compatibility/2006" xmlns:o="urn:schemas-microsoft-com:office:office" xmlns:r="http://schemas.openxmlformats.org/officeDocument/2006/relationships" xmlns:m="http://schemas.openxmlformats.org/officeDocument/2006/math" xmlns:v="urn:schemas-microsoft-com:vml" xmlns:wp14="http://schemas.microsoft.com/office/word/2010/wordprocessingDrawing" xmlns:wp="http://schemas.openxmlformats.org/drawingml/2006/wordprocessingDrawing" xmlns:w10="urn:schemas-microsoft-com:office:word" xmlns:w="http://schemas.openxmlformats.org/wordprocessingml/2006/main" xmlns:w14="http://schemas.microsoft.com/office/word/2010/wordml" xmlns:w15="http://schemas.microsoft.com/office/word/2012/wordml" xmlns:w16se="http://schemas.microsoft.com/office/word/2015/wordml/symex" xmlns:wpg="http://schemas.microsoft.com/office/word/2010/wordprocessingGroup" xmlns:wpi="http://schemas.microsoft.com/office/word/2010/wordprocessingInk" xmlns:wne="http://schemas.microsoft.com/office/word/2006/wordml" xmlns:wps="http://schemas.microsoft.com/office/word/2010/wordprocessingShape" mc:Ignorable="w14 w15 w16se wp14">
   <w:footnote w:type="separator" w:id="-1">
     <w:p>
       <w:pPr>
@@ -11309,7 +11678,7 @@
 </file>
 
 <file path=word/header1.xml><?xml version="1.0" encoding="utf-8"?>
-<w:hdr xmlns:wpc="http://schemas.microsoft.com/office/word/2010/wordprocessingCanvas" xmlns:cx="http://schemas.microsoft.com/office/drawing/2014/chartex" xmlns:cx1="http://schemas.microsoft.com/office/drawing/2015/9/8/chartex" xmlns:cx2="http://schemas.microsoft.com/office/drawing/2015/10/21/chartex" xmlns:mc="http://schemas.openxmlformats.org/markup-compatibility/2006" xmlns:o="urn:schemas-microsoft-com:office:office" xmlns:r="http://schemas.openxmlformats.org/officeDocument/2006/relationships" xmlns:m="http://schemas.openxmlformats.org/officeDocument/2006/math" xmlns:v="urn:schemas-microsoft-com:vml" xmlns:wp14="http://schemas.microsoft.com/office/word/2010/wordprocessingDrawing" xmlns:wp="http://schemas.openxmlformats.org/drawingml/2006/wordprocessingDrawing" xmlns:w10="urn:schemas-microsoft-com:office:word" xmlns:w="http://schemas.openxmlformats.org/wordprocessingml/2006/main" xmlns:w14="http://schemas.microsoft.com/office/word/2010/wordml" xmlns:w15="http://schemas.microsoft.com/office/word/2012/wordml" xmlns:w16se="http://schemas.microsoft.com/office/word/2015/wordml/symex" xmlns:wpg="http://schemas.microsoft.com/office/word/2010/wordprocessingGroup" xmlns:wpi="http://schemas.microsoft.com/office/word/2010/wordprocessingInk" xmlns:wne="http://schemas.microsoft.com/office/word/2006/wordml" xmlns:wps="http://schemas.microsoft.com/office/word/2010/wordprocessingShape" mc:Ignorable="w14 w15 w16se wp14">
+<w:hdr xmlns:wpc="http://schemas.microsoft.com/office/word/2010/wordprocessingCanvas" xmlns:cx="http://schemas.microsoft.com/office/drawing/2014/chartex" xmlns:cx1="http://schemas.microsoft.com/office/drawing/2015/9/8/chartex" xmlns:cx2="http://schemas.microsoft.com/office/drawing/2015/10/21/chartex" xmlns:cx3="http://schemas.microsoft.com/office/drawing/2016/5/9/chartex" xmlns:cx4="http://schemas.microsoft.com/office/drawing/2016/5/10/chartex" xmlns:cx5="http://schemas.microsoft.com/office/drawing/2016/5/11/chartex" xmlns:mc="http://schemas.openxmlformats.org/markup-compatibility/2006" xmlns:o="urn:schemas-microsoft-com:office:office" xmlns:r="http://schemas.openxmlformats.org/officeDocument/2006/relationships" xmlns:m="http://schemas.openxmlformats.org/officeDocument/2006/math" xmlns:v="urn:schemas-microsoft-com:vml" xmlns:wp14="http://schemas.microsoft.com/office/word/2010/wordprocessingDrawing" xmlns:wp="http://schemas.openxmlformats.org/drawingml/2006/wordprocessingDrawing" xmlns:w10="urn:schemas-microsoft-com:office:word" xmlns:w="http://schemas.openxmlformats.org/wordprocessingml/2006/main" xmlns:w14="http://schemas.microsoft.com/office/word/2010/wordml" xmlns:w15="http://schemas.microsoft.com/office/word/2012/wordml" xmlns:w16se="http://schemas.microsoft.com/office/word/2015/wordml/symex" xmlns:wpg="http://schemas.microsoft.com/office/word/2010/wordprocessingGroup" xmlns:wpi="http://schemas.microsoft.com/office/word/2010/wordprocessingInk" xmlns:wne="http://schemas.microsoft.com/office/word/2006/wordml" xmlns:wps="http://schemas.microsoft.com/office/word/2010/wordprocessingShape" mc:Ignorable="w14 w15 w16se wp14">
   <w:p>
     <w:pPr>
       <w:pStyle w:val="Intestazione"/>
@@ -11328,7 +11697,7 @@
 </file>
 
 <file path=word/numbering.xml><?xml version="1.0" encoding="utf-8"?>
-<w:numbering xmlns:wpc="http://schemas.microsoft.com/office/word/2010/wordprocessingCanvas" xmlns:cx="http://schemas.microsoft.com/office/drawing/2014/chartex" xmlns:cx1="http://schemas.microsoft.com/office/drawing/2015/9/8/chartex" xmlns:cx2="http://schemas.microsoft.com/office/drawing/2015/10/21/chartex" xmlns:mc="http://schemas.openxmlformats.org/markup-compatibility/2006" xmlns:o="urn:schemas-microsoft-com:office:office" xmlns:r="http://schemas.openxmlformats.org/officeDocument/2006/relationships" xmlns:m="http://schemas.openxmlformats.org/officeDocument/2006/math" xmlns:v="urn:schemas-microsoft-com:vml" xmlns:wp14="http://schemas.microsoft.com/office/word/2010/wordprocessingDrawing" xmlns:wp="http://schemas.openxmlformats.org/drawingml/2006/wordprocessingDrawing" xmlns:w10="urn:schemas-microsoft-com:office:word" xmlns:w="http://schemas.openxmlformats.org/wordprocessingml/2006/main" xmlns:w14="http://schemas.microsoft.com/office/word/2010/wordml" xmlns:w15="http://schemas.microsoft.com/office/word/2012/wordml" xmlns:w16se="http://schemas.microsoft.com/office/word/2015/wordml/symex" xmlns:wpg="http://schemas.microsoft.com/office/word/2010/wordprocessingGroup" xmlns:wpi="http://schemas.microsoft.com/office/word/2010/wordprocessingInk" xmlns:wne="http://schemas.microsoft.com/office/word/2006/wordml" xmlns:wps="http://schemas.microsoft.com/office/word/2010/wordprocessingShape" mc:Ignorable="w14 w15 w16se wp14">
+<w:numbering xmlns:wpc="http://schemas.microsoft.com/office/word/2010/wordprocessingCanvas" xmlns:cx="http://schemas.microsoft.com/office/drawing/2014/chartex" xmlns:cx1="http://schemas.microsoft.com/office/drawing/2015/9/8/chartex" xmlns:cx2="http://schemas.microsoft.com/office/drawing/2015/10/21/chartex" xmlns:cx3="http://schemas.microsoft.com/office/drawing/2016/5/9/chartex" xmlns:cx4="http://schemas.microsoft.com/office/drawing/2016/5/10/chartex" xmlns:cx5="http://schemas.microsoft.com/office/drawing/2016/5/11/chartex" xmlns:mc="http://schemas.openxmlformats.org/markup-compatibility/2006" xmlns:o="urn:schemas-microsoft-com:office:office" xmlns:r="http://schemas.openxmlformats.org/officeDocument/2006/relationships" xmlns:m="http://schemas.openxmlformats.org/officeDocument/2006/math" xmlns:v="urn:schemas-microsoft-com:vml" xmlns:wp14="http://schemas.microsoft.com/office/word/2010/wordprocessingDrawing" xmlns:wp="http://schemas.openxmlformats.org/drawingml/2006/wordprocessingDrawing" xmlns:w10="urn:schemas-microsoft-com:office:word" xmlns:w="http://schemas.openxmlformats.org/wordprocessingml/2006/main" xmlns:w14="http://schemas.microsoft.com/office/word/2010/wordml" xmlns:w15="http://schemas.microsoft.com/office/word/2012/wordml" xmlns:w16se="http://schemas.microsoft.com/office/word/2015/wordml/symex" xmlns:wpg="http://schemas.microsoft.com/office/word/2010/wordprocessingGroup" xmlns:wpi="http://schemas.microsoft.com/office/word/2010/wordprocessingInk" xmlns:wne="http://schemas.microsoft.com/office/word/2006/wordml" xmlns:wps="http://schemas.microsoft.com/office/word/2010/wordprocessingShape" mc:Ignorable="w14 w15 w16se wp14">
   <w:abstractNum w:abstractNumId="0" w15:restartNumberingAfterBreak="0">
     <w:nsid w:val="02743990"/>
     <w:multiLevelType w:val="hybridMultilevel"/>
@@ -14902,7 +15271,7 @@
       </w:pPr>
     </w:pPrDefault>
   </w:docDefaults>
-  <w:latentStyles w:defLockedState="0" w:defUIPriority="99" w:defSemiHidden="0" w:defUnhideWhenUsed="0" w:defQFormat="0" w:count="372">
+  <w:latentStyles w:defLockedState="0" w:defUIPriority="99" w:defSemiHidden="0" w:defUnhideWhenUsed="0" w:defQFormat="0" w:count="374">
     <w:lsdException w:name="Normal" w:uiPriority="0" w:qFormat="1"/>
     <w:lsdException w:name="heading 1" w:uiPriority="9" w:qFormat="1"/>
     <w:lsdException w:name="heading 2" w:semiHidden="1" w:uiPriority="9" w:unhideWhenUsed="1" w:qFormat="1"/>
@@ -15275,6 +15644,8 @@
     <w:lsdException w:name="List Table 6 Colorful Accent 6" w:uiPriority="51"/>
     <w:lsdException w:name="List Table 7 Colorful Accent 6" w:uiPriority="52"/>
     <w:lsdException w:name="Mention" w:semiHidden="1" w:unhideWhenUsed="1"/>
+    <w:lsdException w:name="Smart Hyperlink" w:semiHidden="1" w:unhideWhenUsed="1"/>
+    <w:lsdException w:name="Hashtag" w:semiHidden="1" w:unhideWhenUsed="1"/>
   </w:latentStyles>
   <w:style w:type="paragraph" w:default="1" w:styleId="Normale">
     <w:name w:val="Normal"/>
@@ -16222,7 +16593,7 @@
 </file>
 
 <file path=customXml/itemProps1.xml><?xml version="1.0" encoding="utf-8"?>
-<ds:datastoreItem xmlns:ds="http://schemas.openxmlformats.org/officeDocument/2006/customXml" ds:itemID="{2E3DD748-D622-40C9-BF1D-6BE8D248D5BA}">
+<ds:datastoreItem xmlns:ds="http://schemas.openxmlformats.org/officeDocument/2006/customXml" ds:itemID="{F8DC45C8-9741-4439-9754-5D7560A0FD46}">
   <ds:schemaRefs>
     <ds:schemaRef ds:uri="http://schemas.openxmlformats.org/officeDocument/2006/bibliography"/>
   </ds:schemaRefs>

</xml_diff>